<commit_message>
Alguns casos de uso e prototipos #32
</commit_message>
<xml_diff>
--- a/Requisitos/CSU07-Manter Aquisição Produto.docx
+++ b/Requisitos/CSU07-Manter Aquisição Produto.docx
@@ -1,6 +1,6 @@
 
 <file path=word/document.xml><?xml version="1.0" encoding="utf-8"?>
-<w:document xmlns:wpc="http://schemas.microsoft.com/office/word/2010/wordprocessingCanvas" xmlns:cx="http://schemas.microsoft.com/office/drawing/2014/chartex" xmlns:cx1="http://schemas.microsoft.com/office/drawing/2015/9/8/chartex" xmlns:cx2="http://schemas.microsoft.com/office/drawing/2015/10/21/chartex" xmlns:cx3="http://schemas.microsoft.com/office/drawing/2016/5/9/chartex" xmlns:cx4="http://schemas.microsoft.com/office/drawing/2016/5/10/chartex" xmlns:cx5="http://schemas.microsoft.com/office/drawing/2016/5/11/chartex" xmlns:cx6="http://schemas.microsoft.com/office/drawing/2016/5/12/chartex" xmlns:cx7="http://schemas.microsoft.com/office/drawing/2016/5/13/chartex" xmlns:cx8="http://schemas.microsoft.com/office/drawing/2016/5/14/chartex" xmlns:mc="http://schemas.openxmlformats.org/markup-compatibility/2006" xmlns:aink="http://schemas.microsoft.com/office/drawing/2016/ink" xmlns:am3d="http://schemas.microsoft.com/office/drawing/2017/model3d" xmlns:o="urn:schemas-microsoft-com:office:office" xmlns:r="http://schemas.openxmlformats.org/officeDocument/2006/relationships" xmlns:m="http://schemas.openxmlformats.org/officeDocument/2006/math" xmlns:v="urn:schemas-microsoft-com:vml" xmlns:wp14="http://schemas.microsoft.com/office/word/2010/wordprocessingDrawing" xmlns:wp="http://schemas.openxmlformats.org/drawingml/2006/wordprocessingDrawing" xmlns:w10="urn:schemas-microsoft-com:office:word" xmlns:w="http://schemas.openxmlformats.org/wordprocessingml/2006/main" xmlns:w14="http://schemas.microsoft.com/office/word/2010/wordml" xmlns:w15="http://schemas.microsoft.com/office/word/2012/wordml" xmlns:w16cex="http://schemas.microsoft.com/office/word/2018/wordml/cex" xmlns:w16cid="http://schemas.microsoft.com/office/word/2016/wordml/cid" xmlns:w16="http://schemas.microsoft.com/office/word/2018/wordml" xmlns:w16sdtdh="http://schemas.microsoft.com/office/word/2020/wordml/sdtdatahash" xmlns:w16se="http://schemas.microsoft.com/office/word/2015/wordml/symex" xmlns:wpg="http://schemas.microsoft.com/office/word/2010/wordprocessingGroup" xmlns:wpi="http://schemas.microsoft.com/office/word/2010/wordprocessingInk" xmlns:wne="http://schemas.microsoft.com/office/word/2006/wordml" xmlns:wps="http://schemas.microsoft.com/office/word/2010/wordprocessingShape" mc:Ignorable="w14 w15 w16se w16cid w16 w16cex w16sdtdh wp14">
+<w:document xmlns:wpc="http://schemas.microsoft.com/office/word/2010/wordprocessingCanvas" xmlns:cx="http://schemas.microsoft.com/office/drawing/2014/chartex" xmlns:cx1="http://schemas.microsoft.com/office/drawing/2015/9/8/chartex" xmlns:cx2="http://schemas.microsoft.com/office/drawing/2015/10/21/chartex" xmlns:cx3="http://schemas.microsoft.com/office/drawing/2016/5/9/chartex" xmlns:cx4="http://schemas.microsoft.com/office/drawing/2016/5/10/chartex" xmlns:cx5="http://schemas.microsoft.com/office/drawing/2016/5/11/chartex" xmlns:cx6="http://schemas.microsoft.com/office/drawing/2016/5/12/chartex" xmlns:cx7="http://schemas.microsoft.com/office/drawing/2016/5/13/chartex" xmlns:cx8="http://schemas.microsoft.com/office/drawing/2016/5/14/chartex" xmlns:mc="http://schemas.openxmlformats.org/markup-compatibility/2006" xmlns:aink="http://schemas.microsoft.com/office/drawing/2016/ink" xmlns:am3d="http://schemas.microsoft.com/office/drawing/2017/model3d" xmlns:o="urn:schemas-microsoft-com:office:office" xmlns:oel="http://schemas.microsoft.com/office/2019/extlst" xmlns:r="http://schemas.openxmlformats.org/officeDocument/2006/relationships" xmlns:m="http://schemas.openxmlformats.org/officeDocument/2006/math" xmlns:v="urn:schemas-microsoft-com:vml" xmlns:wp14="http://schemas.microsoft.com/office/word/2010/wordprocessingDrawing" xmlns:wp="http://schemas.openxmlformats.org/drawingml/2006/wordprocessingDrawing" xmlns:w10="urn:schemas-microsoft-com:office:word" xmlns:w="http://schemas.openxmlformats.org/wordprocessingml/2006/main" xmlns:w14="http://schemas.microsoft.com/office/word/2010/wordml" xmlns:w15="http://schemas.microsoft.com/office/word/2012/wordml" xmlns:w16cex="http://schemas.microsoft.com/office/word/2018/wordml/cex" xmlns:w16cid="http://schemas.microsoft.com/office/word/2016/wordml/cid" xmlns:w16="http://schemas.microsoft.com/office/word/2018/wordml" xmlns:w16du="http://schemas.microsoft.com/office/word/2023/wordml/word16du" xmlns:w16sdtdh="http://schemas.microsoft.com/office/word/2020/wordml/sdtdatahash" xmlns:w16se="http://schemas.microsoft.com/office/word/2015/wordml/symex" xmlns:wpg="http://schemas.microsoft.com/office/word/2010/wordprocessingGroup" xmlns:wpi="http://schemas.microsoft.com/office/word/2010/wordprocessingInk" xmlns:wne="http://schemas.microsoft.com/office/word/2006/wordml" xmlns:wps="http://schemas.microsoft.com/office/word/2010/wordprocessingShape" mc:Ignorable="w14 w15 w16se w16cid w16 w16cex w16sdtdh w16du wp14">
   <w:body>
     <w:p>
       <w:pPr>
@@ -20,17 +20,7 @@
           <w:sz w:val="36"/>
           <w:szCs w:val="36"/>
         </w:rPr>
-        <w:t>CSU0</w:t>
-      </w:r>
-      <w:r>
-        <w:rPr>
-          <w:b/>
-          <w:bCs/>
-          <w:color w:val="FF0000"/>
-          <w:sz w:val="36"/>
-          <w:szCs w:val="36"/>
-        </w:rPr>
-        <w:t>7</w:t>
+        <w:t>CSU07</w:t>
       </w:r>
       <w:r>
         <w:rPr>
@@ -39,52 +29,7 @@
           <w:sz w:val="36"/>
           <w:szCs w:val="36"/>
         </w:rPr>
-        <w:t>-</w:t>
-      </w:r>
-      <w:r>
-        <w:rPr>
-          <w:b/>
-          <w:bCs/>
-          <w:sz w:val="36"/>
-          <w:szCs w:val="36"/>
-        </w:rPr>
-        <w:t xml:space="preserve">Manter </w:t>
-      </w:r>
-      <w:r>
-        <w:rPr>
-          <w:b/>
-          <w:bCs/>
-          <w:sz w:val="36"/>
-          <w:szCs w:val="36"/>
-        </w:rPr>
-        <w:t>Aqu</w:t>
-      </w:r>
-      <w:r>
-        <w:rPr>
-          <w:b/>
-          <w:bCs/>
-          <w:sz w:val="36"/>
-          <w:szCs w:val="36"/>
-        </w:rPr>
-        <w:t>i</w:t>
-      </w:r>
-      <w:r>
-        <w:rPr>
-          <w:b/>
-          <w:bCs/>
-          <w:sz w:val="36"/>
-          <w:szCs w:val="36"/>
-        </w:rPr>
-        <w:t>sição</w:t>
-      </w:r>
-      <w:r>
-        <w:rPr>
-          <w:b/>
-          <w:bCs/>
-          <w:sz w:val="36"/>
-          <w:szCs w:val="36"/>
-        </w:rPr>
-        <w:t xml:space="preserve"> Produto</w:t>
+        <w:t>-Manter Aquisição Produto</w:t>
       </w:r>
     </w:p>
     <w:p>
@@ -347,26 +292,13 @@
                 <w:sz w:val="28"/>
                 <w:szCs w:val="28"/>
               </w:rPr>
-              <w:t>s</w:t>
-            </w:r>
-            <w:r>
-              <w:rPr>
-                <w:sz w:val="28"/>
-                <w:szCs w:val="28"/>
-              </w:rPr>
-              <w:t>ecretária</w:t>
-            </w:r>
-            <w:r>
-              <w:rPr>
-                <w:sz w:val="28"/>
-              </w:rPr>
-              <w:t xml:space="preserve"> </w:t>
-            </w:r>
-            <w:r>
-              <w:rPr>
-                <w:sz w:val="28"/>
-              </w:rPr>
-              <w:t xml:space="preserve">fez a rotina de autenticação no sistema conforme </w:t>
+              <w:t>secretária</w:t>
+            </w:r>
+            <w:r>
+              <w:rPr>
+                <w:sz w:val="28"/>
+              </w:rPr>
+              <w:t xml:space="preserve"> fez a rotina de autenticação no sistema conforme </w:t>
             </w:r>
             <w:r>
               <w:rPr>
@@ -615,19 +547,7 @@
         <w:rPr>
           <w:b w:val="0"/>
         </w:rPr>
-        <w:t>Cadastra</w:t>
-      </w:r>
-      <w:r>
-        <w:rPr>
-          <w:b w:val="0"/>
-        </w:rPr>
-        <w:t>r</w:t>
-      </w:r>
-      <w:r>
-        <w:rPr>
-          <w:b w:val="0"/>
-        </w:rPr>
-        <w:t xml:space="preserve"> </w:t>
+        <w:t xml:space="preserve">Cadastrar </w:t>
       </w:r>
       <w:r>
         <w:rPr>
@@ -742,6 +662,7 @@
                 <w:numId w:val="1"/>
               </w:numPr>
               <w:tabs>
+                <w:tab w:val="clear" w:pos="-720"/>
                 <w:tab w:val="left" w:pos="360"/>
               </w:tabs>
               <w:ind w:left="360"/>
@@ -763,7 +684,7 @@
                 <w:sz w:val="28"/>
                 <w:szCs w:val="28"/>
               </w:rPr>
-              <w:t>Tela 02</w:t>
+              <w:t>Tela 0100</w:t>
             </w:r>
             <w:r>
               <w:rPr>
@@ -780,6 +701,7 @@
                 <w:numId w:val="2"/>
               </w:numPr>
               <w:tabs>
+                <w:tab w:val="clear" w:pos="-720"/>
                 <w:tab w:val="left" w:pos="360"/>
               </w:tabs>
               <w:ind w:left="360"/>
@@ -793,7 +715,21 @@
                 <w:sz w:val="28"/>
                 <w:szCs w:val="28"/>
               </w:rPr>
-              <w:t>Ator clica no botão “Novo Produto” (</w:t>
+              <w:t>Ator clica no botão “</w:t>
+            </w:r>
+            <w:r>
+              <w:rPr>
+                <w:sz w:val="28"/>
+                <w:szCs w:val="28"/>
+              </w:rPr>
+              <w:t>Nova Solicitação</w:t>
+            </w:r>
+            <w:r>
+              <w:rPr>
+                <w:sz w:val="28"/>
+                <w:szCs w:val="28"/>
+              </w:rPr>
+              <w:t>” (</w:t>
             </w:r>
             <w:r>
               <w:rPr>
@@ -801,7 +737,7 @@
                 <w:sz w:val="28"/>
                 <w:szCs w:val="28"/>
               </w:rPr>
-              <w:t>Tela 19</w:t>
+              <w:t>Tela 0606</w:t>
             </w:r>
             <w:r>
               <w:rPr>
@@ -818,6 +754,7 @@
                 <w:numId w:val="2"/>
               </w:numPr>
               <w:tabs>
+                <w:tab w:val="clear" w:pos="-720"/>
                 <w:tab w:val="left" w:pos="360"/>
               </w:tabs>
               <w:ind w:left="360"/>
@@ -841,6 +778,7 @@
                 <w:numId w:val="2"/>
               </w:numPr>
               <w:tabs>
+                <w:tab w:val="clear" w:pos="-720"/>
                 <w:tab w:val="left" w:pos="360"/>
               </w:tabs>
               <w:ind w:left="360"/>
@@ -879,6 +817,7 @@
                 <w:numId w:val="2"/>
               </w:numPr>
               <w:tabs>
+                <w:tab w:val="clear" w:pos="-720"/>
                 <w:tab w:val="left" w:pos="360"/>
               </w:tabs>
               <w:ind w:left="360"/>
@@ -1197,7 +1136,7 @@
                 <w:sz w:val="28"/>
                 <w:szCs w:val="28"/>
               </w:rPr>
-              <w:t>Tela 29</w:t>
+              <w:t>Tela 0606</w:t>
             </w:r>
             <w:r>
               <w:rPr>
@@ -1240,7 +1179,7 @@
                 <w:color w:val="FF0000"/>
                 <w:sz w:val="28"/>
               </w:rPr>
-              <w:t>Tela 31</w:t>
+              <w:t>Tela 0506</w:t>
             </w:r>
             <w:r>
               <w:rPr>
@@ -1747,19 +1686,7 @@
         <w:rPr>
           <w:b w:val="0"/>
         </w:rPr>
-        <w:t>Altera</w:t>
-      </w:r>
-      <w:r>
-        <w:rPr>
-          <w:b w:val="0"/>
-        </w:rPr>
-        <w:t>r</w:t>
-      </w:r>
-      <w:r>
-        <w:rPr>
-          <w:b w:val="0"/>
-        </w:rPr>
-        <w:t xml:space="preserve"> Solicitação</w:t>
+        <w:t>Alterar Solicitação</w:t>
       </w:r>
     </w:p>
     <w:tbl>
@@ -1889,20 +1816,7 @@
                 <w:color w:val="FF0000"/>
                 <w:sz w:val="28"/>
               </w:rPr>
-              <w:t>Tela 31</w:t>
-            </w:r>
-            <w:r>
-              <w:rPr>
-                <w:sz w:val="28"/>
-              </w:rPr>
-              <w:t>)</w:t>
-            </w:r>
-            <w:r>
-              <w:rPr>
-                <w:sz w:val="28"/>
-                <w:szCs w:val="28"/>
-              </w:rPr>
-              <w:t>.</w:t>
+              <w:t>Tela 0606).</w:t>
             </w:r>
           </w:p>
           <w:p>
@@ -2301,9 +2215,11 @@
             <w:pPr>
               <w:jc w:val="center"/>
             </w:pPr>
+            <w:proofErr w:type="spellStart"/>
             <w:r>
               <w:t>Jonatha</w:t>
             </w:r>
+            <w:proofErr w:type="spellEnd"/>
           </w:p>
         </w:tc>
         <w:tc>
@@ -2356,13 +2272,7 @@
               <w:jc w:val="center"/>
             </w:pPr>
             <w:r>
-              <w:t>Cri</w:t>
-            </w:r>
-            <w:r>
-              <w:t>ação das</w:t>
-            </w:r>
-            <w:r>
-              <w:t xml:space="preserve"> seções Alterar, Remover e Consultar Solicitação </w:t>
+              <w:t xml:space="preserve">Criação das seções Alterar, Remover e Consultar Solicitação </w:t>
             </w:r>
           </w:p>
         </w:tc>
@@ -2409,6 +2319,7 @@
         </w:tc>
       </w:tr>
     </w:tbl>
+    <w:p/>
     <w:p>
       <w:pPr>
         <w:jc w:val="center"/>
@@ -2416,7 +2327,7 @@
     </w:p>
     <w:sectPr>
       <w:pgSz w:w="11906" w:h="16838"/>
-      <w:pgMar w:top="1418" w:right="851" w:bottom="1418" w:left="851" w:header="709" w:footer="709" w:gutter="0"/>
+      <w:pgMar w:top="1701" w:right="1134" w:bottom="1134" w:left="1701" w:header="709" w:footer="709" w:gutter="0"/>
       <w:cols w:space="708"/>
       <w:docGrid w:linePitch="360"/>
     </w:sectPr>
@@ -2425,7 +2336,7 @@
 </file>
 
 <file path=word/numbering.xml><?xml version="1.0" encoding="utf-8"?>
-<w:numbering xmlns:wpc="http://schemas.microsoft.com/office/word/2010/wordprocessingCanvas" xmlns:cx="http://schemas.microsoft.com/office/drawing/2014/chartex" xmlns:cx1="http://schemas.microsoft.com/office/drawing/2015/9/8/chartex" xmlns:cx2="http://schemas.microsoft.com/office/drawing/2015/10/21/chartex" xmlns:cx3="http://schemas.microsoft.com/office/drawing/2016/5/9/chartex" xmlns:cx4="http://schemas.microsoft.com/office/drawing/2016/5/10/chartex" xmlns:cx5="http://schemas.microsoft.com/office/drawing/2016/5/11/chartex" xmlns:cx6="http://schemas.microsoft.com/office/drawing/2016/5/12/chartex" xmlns:cx7="http://schemas.microsoft.com/office/drawing/2016/5/13/chartex" xmlns:cx8="http://schemas.microsoft.com/office/drawing/2016/5/14/chartex" xmlns:mc="http://schemas.openxmlformats.org/markup-compatibility/2006" xmlns:aink="http://schemas.microsoft.com/office/drawing/2016/ink" xmlns:am3d="http://schemas.microsoft.com/office/drawing/2017/model3d" xmlns:o="urn:schemas-microsoft-com:office:office" xmlns:r="http://schemas.openxmlformats.org/officeDocument/2006/relationships" xmlns:m="http://schemas.openxmlformats.org/officeDocument/2006/math" xmlns:v="urn:schemas-microsoft-com:vml" xmlns:wp14="http://schemas.microsoft.com/office/word/2010/wordprocessingDrawing" xmlns:wp="http://schemas.openxmlformats.org/drawingml/2006/wordprocessingDrawing" xmlns:w10="urn:schemas-microsoft-com:office:word" xmlns:w="http://schemas.openxmlformats.org/wordprocessingml/2006/main" xmlns:w14="http://schemas.microsoft.com/office/word/2010/wordml" xmlns:w15="http://schemas.microsoft.com/office/word/2012/wordml" xmlns:w16cex="http://schemas.microsoft.com/office/word/2018/wordml/cex" xmlns:w16cid="http://schemas.microsoft.com/office/word/2016/wordml/cid" xmlns:w16="http://schemas.microsoft.com/office/word/2018/wordml" xmlns:w16sdtdh="http://schemas.microsoft.com/office/word/2020/wordml/sdtdatahash" xmlns:w16se="http://schemas.microsoft.com/office/word/2015/wordml/symex" xmlns:wpg="http://schemas.microsoft.com/office/word/2010/wordprocessingGroup" xmlns:wpi="http://schemas.microsoft.com/office/word/2010/wordprocessingInk" xmlns:wne="http://schemas.microsoft.com/office/word/2006/wordml" xmlns:wps="http://schemas.microsoft.com/office/word/2010/wordprocessingShape" mc:Ignorable="w14 w15 w16se w16cid w16 w16cex w16sdtdh wp14">
+<w:numbering xmlns:wpc="http://schemas.microsoft.com/office/word/2010/wordprocessingCanvas" xmlns:cx="http://schemas.microsoft.com/office/drawing/2014/chartex" xmlns:cx1="http://schemas.microsoft.com/office/drawing/2015/9/8/chartex" xmlns:cx2="http://schemas.microsoft.com/office/drawing/2015/10/21/chartex" xmlns:cx3="http://schemas.microsoft.com/office/drawing/2016/5/9/chartex" xmlns:cx4="http://schemas.microsoft.com/office/drawing/2016/5/10/chartex" xmlns:cx5="http://schemas.microsoft.com/office/drawing/2016/5/11/chartex" xmlns:cx6="http://schemas.microsoft.com/office/drawing/2016/5/12/chartex" xmlns:cx7="http://schemas.microsoft.com/office/drawing/2016/5/13/chartex" xmlns:cx8="http://schemas.microsoft.com/office/drawing/2016/5/14/chartex" xmlns:mc="http://schemas.openxmlformats.org/markup-compatibility/2006" xmlns:aink="http://schemas.microsoft.com/office/drawing/2016/ink" xmlns:am3d="http://schemas.microsoft.com/office/drawing/2017/model3d" xmlns:o="urn:schemas-microsoft-com:office:office" xmlns:oel="http://schemas.microsoft.com/office/2019/extlst" xmlns:r="http://schemas.openxmlformats.org/officeDocument/2006/relationships" xmlns:m="http://schemas.openxmlformats.org/officeDocument/2006/math" xmlns:v="urn:schemas-microsoft-com:vml" xmlns:wp14="http://schemas.microsoft.com/office/word/2010/wordprocessingDrawing" xmlns:wp="http://schemas.openxmlformats.org/drawingml/2006/wordprocessingDrawing" xmlns:w10="urn:schemas-microsoft-com:office:word" xmlns:w="http://schemas.openxmlformats.org/wordprocessingml/2006/main" xmlns:w14="http://schemas.microsoft.com/office/word/2010/wordml" xmlns:w15="http://schemas.microsoft.com/office/word/2012/wordml" xmlns:w16cex="http://schemas.microsoft.com/office/word/2018/wordml/cex" xmlns:w16cid="http://schemas.microsoft.com/office/word/2016/wordml/cid" xmlns:w16="http://schemas.microsoft.com/office/word/2018/wordml" xmlns:w16du="http://schemas.microsoft.com/office/word/2023/wordml/word16du" xmlns:w16sdtdh="http://schemas.microsoft.com/office/word/2020/wordml/sdtdatahash" xmlns:w16se="http://schemas.microsoft.com/office/word/2015/wordml/symex" xmlns:wpg="http://schemas.microsoft.com/office/word/2010/wordprocessingGroup" xmlns:wpi="http://schemas.microsoft.com/office/word/2010/wordprocessingInk" xmlns:wne="http://schemas.microsoft.com/office/word/2006/wordml" xmlns:wps="http://schemas.microsoft.com/office/word/2010/wordprocessingShape" mc:Ignorable="w14 w15 w16se w16cid w16 w16cex w16sdtdh w16du wp14">
   <w:abstractNum w:abstractNumId="0" w15:restartNumberingAfterBreak="0">
     <w:nsid w:val="09472AB4"/>
     <w:multiLevelType w:val="multilevel"/>
@@ -2881,7 +2792,7 @@
       </w:pPr>
     </w:lvl>
   </w:abstractNum>
-  <w:num w:numId="1">
+  <w:num w:numId="1" w16cid:durableId="697202066">
     <w:abstractNumId w:val="1"/>
     <w:lvlOverride w:ilvl="0">
       <w:startOverride w:val="1"/>
@@ -2911,23 +2822,23 @@
       <w:startOverride w:val="1"/>
     </w:lvlOverride>
   </w:num>
-  <w:num w:numId="2">
+  <w:num w:numId="2" w16cid:durableId="577831971">
     <w:abstractNumId w:val="1"/>
   </w:num>
-  <w:num w:numId="3">
+  <w:num w:numId="3" w16cid:durableId="1078749517">
     <w:abstractNumId w:val="3"/>
   </w:num>
-  <w:num w:numId="4">
+  <w:num w:numId="4" w16cid:durableId="967512535">
     <w:abstractNumId w:val="2"/>
   </w:num>
-  <w:num w:numId="5">
+  <w:num w:numId="5" w16cid:durableId="231695177">
     <w:abstractNumId w:val="0"/>
   </w:num>
 </w:numbering>
 </file>
 
 <file path=word/styles.xml><?xml version="1.0" encoding="utf-8"?>
-<w:styles xmlns:mc="http://schemas.openxmlformats.org/markup-compatibility/2006" xmlns:r="http://schemas.openxmlformats.org/officeDocument/2006/relationships" xmlns:w="http://schemas.openxmlformats.org/wordprocessingml/2006/main" xmlns:w14="http://schemas.microsoft.com/office/word/2010/wordml" xmlns:w15="http://schemas.microsoft.com/office/word/2012/wordml" xmlns:w16cex="http://schemas.microsoft.com/office/word/2018/wordml/cex" xmlns:w16cid="http://schemas.microsoft.com/office/word/2016/wordml/cid" xmlns:w16="http://schemas.microsoft.com/office/word/2018/wordml" xmlns:w16sdtdh="http://schemas.microsoft.com/office/word/2020/wordml/sdtdatahash" xmlns:w16se="http://schemas.microsoft.com/office/word/2015/wordml/symex" mc:Ignorable="w14 w15 w16se w16cid w16 w16cex w16sdtdh">
+<w:styles xmlns:mc="http://schemas.openxmlformats.org/markup-compatibility/2006" xmlns:r="http://schemas.openxmlformats.org/officeDocument/2006/relationships" xmlns:w="http://schemas.openxmlformats.org/wordprocessingml/2006/main" xmlns:w14="http://schemas.microsoft.com/office/word/2010/wordml" xmlns:w15="http://schemas.microsoft.com/office/word/2012/wordml" xmlns:w16cex="http://schemas.microsoft.com/office/word/2018/wordml/cex" xmlns:w16cid="http://schemas.microsoft.com/office/word/2016/wordml/cid" xmlns:w16="http://schemas.microsoft.com/office/word/2018/wordml" xmlns:w16du="http://schemas.microsoft.com/office/word/2023/wordml/word16du" xmlns:w16sdtdh="http://schemas.microsoft.com/office/word/2020/wordml/sdtdatahash" xmlns:w16se="http://schemas.microsoft.com/office/word/2015/wordml/symex" mc:Ignorable="w14 w15 w16se w16cid w16 w16cex w16sdtdh w16du">
   <w:docDefaults>
     <w:rPrDefault>
       <w:rPr>

</xml_diff>

<commit_message>
CASOS DE USOS CSU08-Manter Visitas.docx, CSU07-Manter Aquisição Produto.docx,CSU09-Manter Atividade Externa.docx E O CSU10 ATUALIZADOS #32
</commit_message>
<xml_diff>
--- a/Requisitos/CSU07-Manter Aquisição Produto.docx
+++ b/Requisitos/CSU07-Manter Aquisição Produto.docx
@@ -737,7 +737,15 @@
                 <w:sz w:val="28"/>
                 <w:szCs w:val="28"/>
               </w:rPr>
-              <w:t>Tela 0606</w:t>
+              <w:t xml:space="preserve">Tela </w:t>
+            </w:r>
+            <w:r>
+              <w:rPr>
+                <w:color w:val="FF0000"/>
+                <w:sz w:val="28"/>
+                <w:szCs w:val="28"/>
+              </w:rPr>
+              <w:t>1109</w:t>
             </w:r>
             <w:r>
               <w:rPr>
@@ -768,7 +776,31 @@
                 <w:sz w:val="28"/>
                 <w:szCs w:val="28"/>
               </w:rPr>
-              <w:t>Ator informa os dados e pressiona botão “Salvar”.</w:t>
+              <w:t>Ator informa os dados e pressiona botão “Salvar</w:t>
+            </w:r>
+            <w:proofErr w:type="gramStart"/>
+            <w:r>
+              <w:rPr>
+                <w:sz w:val="28"/>
+                <w:szCs w:val="28"/>
+              </w:rPr>
+              <w:t>”.</w:t>
+            </w:r>
+            <w:r>
+              <w:rPr>
+                <w:sz w:val="28"/>
+                <w:szCs w:val="28"/>
+              </w:rPr>
+              <w:t>(</w:t>
+            </w:r>
+            <w:proofErr w:type="gramEnd"/>
+            <w:r>
+              <w:rPr>
+                <w:color w:val="FF0000"/>
+                <w:sz w:val="28"/>
+                <w:szCs w:val="28"/>
+              </w:rPr>
+              <w:t>Tela 1110)</w:t>
             </w:r>
           </w:p>
           <w:p>
@@ -1136,7 +1168,15 @@
                 <w:sz w:val="28"/>
                 <w:szCs w:val="28"/>
               </w:rPr>
-              <w:t>Tela 0606</w:t>
+              <w:t xml:space="preserve">Tela </w:t>
+            </w:r>
+            <w:r>
+              <w:rPr>
+                <w:color w:val="FF0000"/>
+                <w:sz w:val="28"/>
+                <w:szCs w:val="28"/>
+              </w:rPr>
+              <w:t>1109</w:t>
             </w:r>
             <w:r>
               <w:rPr>
@@ -1179,7 +1219,7 @@
                 <w:color w:val="FF0000"/>
                 <w:sz w:val="28"/>
               </w:rPr>
-              <w:t>Tela 0506</w:t>
+              <w:t>Tela 1111</w:t>
             </w:r>
             <w:r>
               <w:rPr>
@@ -1458,7 +1498,31 @@
                 <w:sz w:val="28"/>
                 <w:szCs w:val="28"/>
               </w:rPr>
-              <w:t>Ator pressiona o botão “Excluir” e o sistema exibe a mensagem “Deseja realmente excluir a solicitação?”</w:t>
+              <w:t>Ator pressiona o botão “Excluir” e o sistema exibe a mensagem “Deseja realmente excluir a solicitação</w:t>
+            </w:r>
+            <w:proofErr w:type="gramStart"/>
+            <w:r>
+              <w:rPr>
+                <w:sz w:val="28"/>
+                <w:szCs w:val="28"/>
+              </w:rPr>
+              <w:t>?”</w:t>
+            </w:r>
+            <w:r>
+              <w:rPr>
+                <w:sz w:val="28"/>
+                <w:szCs w:val="28"/>
+              </w:rPr>
+              <w:t>(</w:t>
+            </w:r>
+            <w:proofErr w:type="gramEnd"/>
+            <w:r>
+              <w:rPr>
+                <w:color w:val="FF0000"/>
+                <w:sz w:val="28"/>
+                <w:szCs w:val="28"/>
+              </w:rPr>
+              <w:t>Tela 1113)</w:t>
             </w:r>
           </w:p>
           <w:p>
@@ -1649,7 +1713,45 @@
                 <w:sz w:val="28"/>
                 <w:szCs w:val="28"/>
               </w:rPr>
-              <w:t xml:space="preserve">. Consulta não pode ser excluído. Sistema exibe mensagem “A Solicitação não pode ser excluído.”. Retorna ao Passo 2 da </w:t>
+              <w:t>. Consulta não pode ser excluído. Sistema exibe mensagem “A Solicitação não pode ser excluído.</w:t>
+            </w:r>
+            <w:proofErr w:type="gramStart"/>
+            <w:r>
+              <w:rPr>
+                <w:sz w:val="28"/>
+                <w:szCs w:val="28"/>
+              </w:rPr>
+              <w:t>”.</w:t>
+            </w:r>
+            <w:r>
+              <w:rPr>
+                <w:sz w:val="28"/>
+                <w:szCs w:val="28"/>
+              </w:rPr>
+              <w:t>(</w:t>
+            </w:r>
+            <w:proofErr w:type="gramEnd"/>
+            <w:r>
+              <w:rPr>
+                <w:color w:val="FF0000"/>
+                <w:sz w:val="28"/>
+                <w:szCs w:val="28"/>
+              </w:rPr>
+              <w:t>Tela 1114</w:t>
+            </w:r>
+            <w:r>
+              <w:rPr>
+                <w:sz w:val="28"/>
+                <w:szCs w:val="28"/>
+              </w:rPr>
+              <w:t>)</w:t>
+            </w:r>
+            <w:r>
+              <w:rPr>
+                <w:sz w:val="28"/>
+                <w:szCs w:val="28"/>
+              </w:rPr>
+              <w:t xml:space="preserve"> Retorna ao Passo 2 da </w:t>
             </w:r>
             <w:r>
               <w:rPr>
@@ -1816,7 +1918,21 @@
                 <w:color w:val="FF0000"/>
                 <w:sz w:val="28"/>
               </w:rPr>
-              <w:t>Tela 0606).</w:t>
+              <w:t xml:space="preserve">Tela </w:t>
+            </w:r>
+            <w:r>
+              <w:rPr>
+                <w:color w:val="FF0000"/>
+                <w:sz w:val="28"/>
+              </w:rPr>
+              <w:t>1109)</w:t>
+            </w:r>
+            <w:r>
+              <w:rPr>
+                <w:color w:val="FF0000"/>
+                <w:sz w:val="28"/>
+              </w:rPr>
+              <w:t>.</w:t>
             </w:r>
           </w:p>
           <w:p>
@@ -1836,7 +1952,38 @@
                 <w:sz w:val="28"/>
                 <w:szCs w:val="28"/>
               </w:rPr>
-              <w:t>Ator informa alterações e submete dados para o sistema.</w:t>
+              <w:t xml:space="preserve">Ator informa alterações e submete dados para o </w:t>
+            </w:r>
+            <w:proofErr w:type="gramStart"/>
+            <w:r>
+              <w:rPr>
+                <w:sz w:val="28"/>
+                <w:szCs w:val="28"/>
+              </w:rPr>
+              <w:t>sistema.</w:t>
+            </w:r>
+            <w:r>
+              <w:rPr>
+                <w:sz w:val="28"/>
+                <w:szCs w:val="28"/>
+              </w:rPr>
+              <w:t>(</w:t>
+            </w:r>
+            <w:proofErr w:type="gramEnd"/>
+            <w:r>
+              <w:rPr>
+                <w:color w:val="FF0000"/>
+                <w:sz w:val="28"/>
+                <w:szCs w:val="28"/>
+              </w:rPr>
+              <w:t>Tela 1115</w:t>
+            </w:r>
+            <w:r>
+              <w:rPr>
+                <w:sz w:val="28"/>
+                <w:szCs w:val="28"/>
+              </w:rPr>
+              <w:t>)</w:t>
             </w:r>
           </w:p>
           <w:p>
@@ -2046,7 +2193,38 @@
                 <w:sz w:val="28"/>
                 <w:szCs w:val="28"/>
               </w:rPr>
-              <w:t>. Dados não válidos. Sistema exibe mensagem “Dados inválidos” e exibe os campos que estão com problemas retornando ao passo 2.</w:t>
+              <w:t xml:space="preserve">. Dados não válidos. Sistema exibe mensagem “Dados inválidos” e exibe os campos que estão com problemas retornando ao passo </w:t>
+            </w:r>
+            <w:proofErr w:type="gramStart"/>
+            <w:r>
+              <w:rPr>
+                <w:sz w:val="28"/>
+                <w:szCs w:val="28"/>
+              </w:rPr>
+              <w:t>2.</w:t>
+            </w:r>
+            <w:r>
+              <w:rPr>
+                <w:sz w:val="28"/>
+                <w:szCs w:val="28"/>
+              </w:rPr>
+              <w:t>(</w:t>
+            </w:r>
+            <w:proofErr w:type="gramEnd"/>
+            <w:r>
+              <w:rPr>
+                <w:color w:val="FF0000"/>
+                <w:sz w:val="28"/>
+                <w:szCs w:val="28"/>
+              </w:rPr>
+              <w:t>Tela 1116</w:t>
+            </w:r>
+            <w:r>
+              <w:rPr>
+                <w:sz w:val="28"/>
+                <w:szCs w:val="28"/>
+              </w:rPr>
+              <w:t>)</w:t>
             </w:r>
           </w:p>
         </w:tc>

</xml_diff>